<commit_message>
docs(PMBOK): plan y registro de requisitos. #17
</commit_message>
<xml_diff>
--- a/docs/PMBOK/Inicio/Acta_de_Constitución.docx
+++ b/docs/PMBOK/Inicio/Acta_de_Constitución.docx
@@ -548,6 +548,13 @@
     </w:p>
     <w:sdt>
       <w:sdtPr>
+        <w:rPr>
+          <w:rFonts w:ascii="Arial" w:eastAsia="Arial" w:hAnsi="Arial" w:cs="Arial"/>
+          <w:color w:val="auto"/>
+          <w:sz w:val="22"/>
+          <w:szCs w:val="22"/>
+          <w:lang w:val="es"/>
+        </w:rPr>
         <w:id w:val="-1361810302"/>
         <w:docPartObj>
           <w:docPartGallery w:val="Table of Contents"/>
@@ -556,13 +563,8 @@
       </w:sdtPr>
       <w:sdtEndPr>
         <w:rPr>
-          <w:rFonts w:ascii="Arial" w:eastAsia="Arial" w:hAnsi="Arial" w:cs="Arial"/>
           <w:b/>
           <w:bCs/>
-          <w:color w:val="auto"/>
-          <w:sz w:val="22"/>
-          <w:szCs w:val="22"/>
-          <w:lang w:val="es"/>
         </w:rPr>
       </w:sdtEndPr>
       <w:sdtContent>
@@ -2450,13 +2452,7 @@
         <w:rPr>
           <w:rFonts w:asciiTheme="minorHAnsi" w:hAnsiTheme="minorHAnsi"/>
         </w:rPr>
-        <w:t>OBJETIVOS</w:t>
-      </w:r>
-      <w:r>
-        <w:rPr>
-          <w:rFonts w:asciiTheme="minorHAnsi" w:hAnsiTheme="minorHAnsi"/>
-        </w:rPr>
-        <w:t xml:space="preserve"> DE ALTO NIVEL</w:t>
+        <w:t>OBJETIVOS DE ALTO NIVEL</w:t>
       </w:r>
       <w:bookmarkEnd w:id="5"/>
     </w:p>
@@ -3041,13 +3037,7 @@
         <w:rPr>
           <w:rFonts w:asciiTheme="minorHAnsi" w:hAnsiTheme="minorHAnsi"/>
         </w:rPr>
-        <w:t>REQUISITOS</w:t>
-      </w:r>
-      <w:r>
-        <w:rPr>
-          <w:rFonts w:asciiTheme="minorHAnsi" w:hAnsiTheme="minorHAnsi"/>
-        </w:rPr>
-        <w:t xml:space="preserve"> DE ALTO NIVEL</w:t>
+        <w:t>REQUISITOS DE ALTO NIVEL</w:t>
       </w:r>
       <w:bookmarkEnd w:id="6"/>
     </w:p>
@@ -3941,16 +3931,7 @@
                 <w:szCs w:val="18"/>
                 <w:lang w:val="es-ES"/>
               </w:rPr>
-              <w:t>Deadline S</w:t>
-            </w:r>
-            <w:r>
-              <w:rPr>
-                <w:rFonts w:asciiTheme="minorHAnsi" w:hAnsiTheme="minorHAnsi"/>
-                <w:sz w:val="18"/>
-                <w:szCs w:val="18"/>
-                <w:lang w:val="es-ES"/>
-              </w:rPr>
-              <w:t>2</w:t>
+              <w:t>Deadline S2</w:t>
             </w:r>
           </w:p>
         </w:tc>
@@ -4060,16 +4041,7 @@
                 <w:szCs w:val="18"/>
                 <w:lang w:val="es-ES"/>
               </w:rPr>
-              <w:t>Deadline S</w:t>
-            </w:r>
-            <w:r>
-              <w:rPr>
-                <w:rFonts w:asciiTheme="minorHAnsi" w:hAnsiTheme="minorHAnsi"/>
-                <w:sz w:val="18"/>
-                <w:szCs w:val="18"/>
-                <w:lang w:val="es-ES"/>
-              </w:rPr>
-              <w:t>3</w:t>
+              <w:t>Deadline S3</w:t>
             </w:r>
           </w:p>
         </w:tc>
@@ -4105,16 +4077,7 @@
                 <w:szCs w:val="18"/>
                 <w:lang w:val="es-ES"/>
               </w:rPr>
-              <w:t>1</w:t>
-            </w:r>
-            <w:r>
-              <w:rPr>
-                <w:rFonts w:asciiTheme="minorHAnsi" w:hAnsiTheme="minorHAnsi"/>
-                <w:sz w:val="18"/>
-                <w:szCs w:val="18"/>
-                <w:lang w:val="es-ES"/>
-              </w:rPr>
-              <w:t>0</w:t>
+              <w:t>10</w:t>
             </w:r>
             <w:r>
               <w:rPr>
@@ -4188,16 +4151,7 @@
                 <w:szCs w:val="18"/>
                 <w:lang w:val="es-ES"/>
               </w:rPr>
-              <w:t xml:space="preserve">Deadline </w:t>
-            </w:r>
-            <w:r>
-              <w:rPr>
-                <w:rFonts w:asciiTheme="minorHAnsi" w:hAnsiTheme="minorHAnsi"/>
-                <w:sz w:val="18"/>
-                <w:szCs w:val="18"/>
-                <w:lang w:val="es-ES"/>
-              </w:rPr>
-              <w:t>PPL</w:t>
+              <w:t>Deadline PPL</w:t>
             </w:r>
           </w:p>
         </w:tc>
@@ -6047,7 +6001,7 @@
         <w:szCs w:val="18"/>
         <w:lang w:val="es-ES"/>
       </w:rPr>
-      <w:t>TITULO DEL DOCUMENTO</w:t>
+      <w:t>ACTA DE CONSTITUCIÓN</w:t>
     </w:r>
   </w:p>
 </w:hdr>
@@ -7261,6 +7215,7 @@
   <w:style w:type="character" w:default="1" w:styleId="Fuentedeprrafopredeter">
     <w:name w:val="Default Paragraph Font"/>
     <w:uiPriority w:val="1"/>
+    <w:semiHidden/>
     <w:unhideWhenUsed/>
   </w:style>
   <w:style w:type="table" w:default="1" w:styleId="Tablanormal">

</xml_diff>